<commit_message>
WordCloud image added, Tableau updated, report added
</commit_message>
<xml_diff>
--- a/Reports/Report.docx
+++ b/Reports/Report.docx
@@ -102,7 +102,7 @@
                     </pic:cNvPicPr>
                   </pic:nvPicPr>
                   <pic:blipFill>
-                    <a:blip r:embed="rId4">
+                    <a:blip r:embed="rId5">
                       <a:extLst>
                         <a:ext uri="{28A0092B-C50C-407E-A947-70E740481C1C}">
                           <a14:useLocalDpi xmlns:a14="http://schemas.microsoft.com/office/drawing/2010/main" val="0"/>
@@ -160,8 +160,6 @@
         </w:rPr>
         <w:t>MOVIE RECOMMENDATION SYSTEM</w:t>
       </w:r>
-      <w:bookmarkStart w:id="0" w:name="_GoBack"/>
-      <w:bookmarkEnd w:id="0"/>
     </w:p>
     <w:p>
       <w:pPr>
@@ -383,6 +381,221 @@
       </w:pPr>
     </w:p>
     <w:p/>
+    <w:p/>
+    <w:p>
+      <w:pPr>
+        <w:pStyle w:val="Heading1"/>
+        <w:rPr>
+          <w:b/>
+          <w:color w:val="000000" w:themeColor="text1"/>
+        </w:rPr>
+      </w:pPr>
+      <w:r>
+        <w:rPr>
+          <w:b/>
+          <w:color w:val="000000" w:themeColor="text1"/>
+        </w:rPr>
+        <w:lastRenderedPageBreak/>
+        <w:t>Abstract</w:t>
+      </w:r>
+    </w:p>
+    <w:p>
+      <w:pPr>
+        <w:pStyle w:val="Heading1"/>
+        <w:rPr>
+          <w:b/>
+          <w:color w:val="000000" w:themeColor="text1"/>
+        </w:rPr>
+      </w:pPr>
+      <w:r>
+        <w:rPr>
+          <w:b/>
+          <w:color w:val="000000" w:themeColor="text1"/>
+        </w:rPr>
+        <w:t>In</w:t>
+      </w:r>
+      <w:r>
+        <w:rPr>
+          <w:b/>
+          <w:color w:val="000000" w:themeColor="text1"/>
+        </w:rPr>
+        <w:t>troduction</w:t>
+      </w:r>
+    </w:p>
+    <w:p>
+      <w:pPr>
+        <w:pStyle w:val="Heading1"/>
+        <w:rPr>
+          <w:b/>
+          <w:color w:val="000000" w:themeColor="text1"/>
+        </w:rPr>
+      </w:pPr>
+      <w:r>
+        <w:rPr>
+          <w:b/>
+          <w:color w:val="000000" w:themeColor="text1"/>
+        </w:rPr>
+        <w:t>Code with Documentatio</w:t>
+      </w:r>
+      <w:r>
+        <w:rPr>
+          <w:b/>
+          <w:color w:val="000000" w:themeColor="text1"/>
+        </w:rPr>
+        <w:t>n</w:t>
+      </w:r>
+    </w:p>
+    <w:p/>
+    <w:p>
+      <w:pPr>
+        <w:pStyle w:val="Heading2"/>
+        <w:ind w:left="851"/>
+        <w:rPr>
+          <w:b/>
+          <w:color w:val="auto"/>
+          <w:sz w:val="28"/>
+        </w:rPr>
+      </w:pPr>
+      <w:r>
+        <w:rPr>
+          <w:b/>
+          <w:color w:val="auto"/>
+          <w:sz w:val="28"/>
+        </w:rPr>
+        <w:t>Exploratory Data Analysi</w:t>
+      </w:r>
+      <w:r>
+        <w:rPr>
+          <w:b/>
+          <w:color w:val="auto"/>
+          <w:sz w:val="28"/>
+        </w:rPr>
+        <w:t>s</w:t>
+      </w:r>
+    </w:p>
+    <w:p>
+      <w:pPr>
+        <w:pStyle w:val="Heading2"/>
+        <w:ind w:left="851"/>
+        <w:rPr>
+          <w:b/>
+          <w:color w:val="auto"/>
+          <w:sz w:val="28"/>
+        </w:rPr>
+      </w:pPr>
+      <w:r>
+        <w:rPr>
+          <w:b/>
+          <w:color w:val="auto"/>
+          <w:sz w:val="28"/>
+        </w:rPr>
+        <w:t>Tableau Visualizations</w:t>
+      </w:r>
+    </w:p>
+    <w:p>
+      <w:pPr>
+        <w:pStyle w:val="Heading2"/>
+        <w:ind w:left="851"/>
+        <w:rPr>
+          <w:b/>
+          <w:color w:val="auto"/>
+          <w:sz w:val="28"/>
+        </w:rPr>
+      </w:pPr>
+      <w:r>
+        <w:rPr>
+          <w:b/>
+          <w:color w:val="auto"/>
+          <w:sz w:val="28"/>
+        </w:rPr>
+        <w:t>Movie Recommendation</w:t>
+      </w:r>
+    </w:p>
+    <w:p/>
+    <w:p>
+      <w:pPr>
+        <w:pStyle w:val="Heading1"/>
+        <w:rPr>
+          <w:b/>
+          <w:color w:val="000000" w:themeColor="text1"/>
+        </w:rPr>
+      </w:pPr>
+      <w:r>
+        <w:rPr>
+          <w:b/>
+          <w:color w:val="000000" w:themeColor="text1"/>
+        </w:rPr>
+        <w:t>Discussion</w:t>
+      </w:r>
+    </w:p>
+    <w:p>
+      <w:pPr>
+        <w:pStyle w:val="Heading1"/>
+        <w:rPr>
+          <w:b/>
+          <w:color w:val="000000" w:themeColor="text1"/>
+        </w:rPr>
+      </w:pPr>
+      <w:r>
+        <w:rPr>
+          <w:b/>
+          <w:color w:val="000000" w:themeColor="text1"/>
+        </w:rPr>
+        <w:t>Results</w:t>
+      </w:r>
+    </w:p>
+    <w:p>
+      <w:pPr>
+        <w:pStyle w:val="Heading1"/>
+        <w:rPr>
+          <w:b/>
+          <w:color w:val="000000" w:themeColor="text1"/>
+        </w:rPr>
+      </w:pPr>
+      <w:r>
+        <w:rPr>
+          <w:b/>
+          <w:color w:val="000000" w:themeColor="text1"/>
+        </w:rPr>
+        <w:t>Conclusion</w:t>
+      </w:r>
+    </w:p>
+    <w:p>
+      <w:pPr>
+        <w:pStyle w:val="Heading1"/>
+        <w:rPr>
+          <w:b/>
+          <w:color w:val="000000" w:themeColor="text1"/>
+        </w:rPr>
+      </w:pPr>
+      <w:r>
+        <w:rPr>
+          <w:b/>
+          <w:color w:val="000000" w:themeColor="text1"/>
+        </w:rPr>
+        <w:t>Future Scope</w:t>
+      </w:r>
+    </w:p>
+    <w:p>
+      <w:pPr>
+        <w:pStyle w:val="Heading1"/>
+        <w:rPr>
+          <w:b/>
+          <w:color w:val="000000" w:themeColor="text1"/>
+        </w:rPr>
+      </w:pPr>
+      <w:r>
+        <w:rPr>
+          <w:b/>
+          <w:color w:val="000000" w:themeColor="text1"/>
+        </w:rPr>
+        <w:t>References</w:t>
+      </w:r>
+    </w:p>
+    <w:p>
+      <w:bookmarkStart w:id="0" w:name="_GoBack"/>
+      <w:bookmarkEnd w:id="0"/>
+    </w:p>
     <w:sectPr>
       <w:pgSz w:w="12240" w:h="15840"/>
       <w:pgMar w:top="1440" w:right="1440" w:bottom="1440" w:left="1440" w:header="720" w:footer="720" w:gutter="0"/>
@@ -391,6 +604,228 @@
     </w:sectPr>
   </w:body>
 </w:document>
+</file>
+
+<file path=word/numbering.xml><?xml version="1.0" encoding="utf-8"?>
+<w:numbering xmlns:wpc="http://schemas.microsoft.com/office/word/2010/wordprocessingCanvas" xmlns:cx="http://schemas.microsoft.com/office/drawing/2014/chartex" xmlns:cx1="http://schemas.microsoft.com/office/drawing/2015/9/8/chartex" xmlns:cx2="http://schemas.microsoft.com/office/drawing/2015/10/21/chartex" xmlns:cx3="http://schemas.microsoft.com/office/drawing/2016/5/9/chartex" xmlns:cx4="http://schemas.microsoft.com/office/drawing/2016/5/10/chartex" xmlns:cx5="http://schemas.microsoft.com/office/drawing/2016/5/11/chartex" xmlns:cx6="http://schemas.microsoft.com/office/drawing/2016/5/12/chartex" xmlns:cx7="http://schemas.microsoft.com/office/drawing/2016/5/13/chartex" xmlns:cx8="http://schemas.microsoft.com/office/drawing/2016/5/14/chartex" xmlns:mc="http://schemas.openxmlformats.org/markup-compatibility/2006" xmlns:aink="http://schemas.microsoft.com/office/drawing/2016/ink" xmlns:am3d="http://schemas.microsoft.com/office/drawing/2017/model3d" xmlns:o="urn:schemas-microsoft-com:office:office" xmlns:r="http://schemas.openxmlformats.org/officeDocument/2006/relationships" xmlns:m="http://schemas.openxmlformats.org/officeDocument/2006/math" xmlns:v="urn:schemas-microsoft-com:vml" xmlns:wp14="http://schemas.microsoft.com/office/word/2010/wordprocessingDrawing" xmlns:wp="http://schemas.openxmlformats.org/drawingml/2006/wordprocessingDrawing" xmlns:w10="urn:schemas-microsoft-com:office:word" xmlns:w="http://schemas.openxmlformats.org/wordprocessingml/2006/main" xmlns:w14="http://schemas.microsoft.com/office/word/2010/wordml" xmlns:w15="http://schemas.microsoft.com/office/word/2012/wordml" xmlns:w16cid="http://schemas.microsoft.com/office/word/2016/wordml/cid" xmlns:w16se="http://schemas.microsoft.com/office/word/2015/wordml/symex" xmlns:wpg="http://schemas.microsoft.com/office/word/2010/wordprocessingGroup" xmlns:wpi="http://schemas.microsoft.com/office/word/2010/wordprocessingInk" xmlns:wne="http://schemas.microsoft.com/office/word/2006/wordml" xmlns:wps="http://schemas.microsoft.com/office/word/2010/wordprocessingShape" mc:Ignorable="w14 w15 w16se w16cid wp14">
+  <w:abstractNum w:abstractNumId="0" w15:restartNumberingAfterBreak="0">
+    <w:nsid w:val="1D613FD3"/>
+    <w:multiLevelType w:val="hybridMultilevel"/>
+    <w:tmpl w:val="1168124C"/>
+    <w:lvl w:ilvl="0" w:tplc="04090001">
+      <w:start w:val="1"/>
+      <w:numFmt w:val="bullet"/>
+      <w:lvlText w:val=""/>
+      <w:lvlJc w:val="left"/>
+      <w:pPr>
+        <w:ind w:left="720" w:hanging="360"/>
+      </w:pPr>
+      <w:rPr>
+        <w:rFonts w:ascii="Symbol" w:hAnsi="Symbol" w:hint="default"/>
+      </w:rPr>
+    </w:lvl>
+    <w:lvl w:ilvl="1" w:tplc="04090003" w:tentative="1">
+      <w:start w:val="1"/>
+      <w:numFmt w:val="bullet"/>
+      <w:lvlText w:val="o"/>
+      <w:lvlJc w:val="left"/>
+      <w:pPr>
+        <w:ind w:left="1440" w:hanging="360"/>
+      </w:pPr>
+      <w:rPr>
+        <w:rFonts w:ascii="Courier New" w:hAnsi="Courier New" w:cs="Courier New" w:hint="default"/>
+      </w:rPr>
+    </w:lvl>
+    <w:lvl w:ilvl="2" w:tplc="04090005" w:tentative="1">
+      <w:start w:val="1"/>
+      <w:numFmt w:val="bullet"/>
+      <w:lvlText w:val=""/>
+      <w:lvlJc w:val="left"/>
+      <w:pPr>
+        <w:ind w:left="2160" w:hanging="360"/>
+      </w:pPr>
+      <w:rPr>
+        <w:rFonts w:ascii="Wingdings" w:hAnsi="Wingdings" w:hint="default"/>
+      </w:rPr>
+    </w:lvl>
+    <w:lvl w:ilvl="3" w:tplc="04090001" w:tentative="1">
+      <w:start w:val="1"/>
+      <w:numFmt w:val="bullet"/>
+      <w:lvlText w:val=""/>
+      <w:lvlJc w:val="left"/>
+      <w:pPr>
+        <w:ind w:left="2880" w:hanging="360"/>
+      </w:pPr>
+      <w:rPr>
+        <w:rFonts w:ascii="Symbol" w:hAnsi="Symbol" w:hint="default"/>
+      </w:rPr>
+    </w:lvl>
+    <w:lvl w:ilvl="4" w:tplc="04090003" w:tentative="1">
+      <w:start w:val="1"/>
+      <w:numFmt w:val="bullet"/>
+      <w:lvlText w:val="o"/>
+      <w:lvlJc w:val="left"/>
+      <w:pPr>
+        <w:ind w:left="3600" w:hanging="360"/>
+      </w:pPr>
+      <w:rPr>
+        <w:rFonts w:ascii="Courier New" w:hAnsi="Courier New" w:cs="Courier New" w:hint="default"/>
+      </w:rPr>
+    </w:lvl>
+    <w:lvl w:ilvl="5" w:tplc="04090005" w:tentative="1">
+      <w:start w:val="1"/>
+      <w:numFmt w:val="bullet"/>
+      <w:lvlText w:val=""/>
+      <w:lvlJc w:val="left"/>
+      <w:pPr>
+        <w:ind w:left="4320" w:hanging="360"/>
+      </w:pPr>
+      <w:rPr>
+        <w:rFonts w:ascii="Wingdings" w:hAnsi="Wingdings" w:hint="default"/>
+      </w:rPr>
+    </w:lvl>
+    <w:lvl w:ilvl="6" w:tplc="04090001" w:tentative="1">
+      <w:start w:val="1"/>
+      <w:numFmt w:val="bullet"/>
+      <w:lvlText w:val=""/>
+      <w:lvlJc w:val="left"/>
+      <w:pPr>
+        <w:ind w:left="5040" w:hanging="360"/>
+      </w:pPr>
+      <w:rPr>
+        <w:rFonts w:ascii="Symbol" w:hAnsi="Symbol" w:hint="default"/>
+      </w:rPr>
+    </w:lvl>
+    <w:lvl w:ilvl="7" w:tplc="04090003" w:tentative="1">
+      <w:start w:val="1"/>
+      <w:numFmt w:val="bullet"/>
+      <w:lvlText w:val="o"/>
+      <w:lvlJc w:val="left"/>
+      <w:pPr>
+        <w:ind w:left="5760" w:hanging="360"/>
+      </w:pPr>
+      <w:rPr>
+        <w:rFonts w:ascii="Courier New" w:hAnsi="Courier New" w:cs="Courier New" w:hint="default"/>
+      </w:rPr>
+    </w:lvl>
+    <w:lvl w:ilvl="8" w:tplc="04090005" w:tentative="1">
+      <w:start w:val="1"/>
+      <w:numFmt w:val="bullet"/>
+      <w:lvlText w:val=""/>
+      <w:lvlJc w:val="left"/>
+      <w:pPr>
+        <w:ind w:left="6480" w:hanging="360"/>
+      </w:pPr>
+      <w:rPr>
+        <w:rFonts w:ascii="Wingdings" w:hAnsi="Wingdings" w:hint="default"/>
+      </w:rPr>
+    </w:lvl>
+  </w:abstractNum>
+  <w:abstractNum w:abstractNumId="1" w15:restartNumberingAfterBreak="0">
+    <w:nsid w:val="71D67A0C"/>
+    <w:multiLevelType w:val="multilevel"/>
+    <w:tmpl w:val="40090025"/>
+    <w:lvl w:ilvl="0">
+      <w:start w:val="1"/>
+      <w:numFmt w:val="decimal"/>
+      <w:pStyle w:val="Heading1"/>
+      <w:lvlText w:val="%1"/>
+      <w:lvlJc w:val="left"/>
+      <w:pPr>
+        <w:ind w:left="432" w:hanging="432"/>
+      </w:pPr>
+      <w:rPr>
+        <w:rFonts w:hint="default"/>
+      </w:rPr>
+    </w:lvl>
+    <w:lvl w:ilvl="1">
+      <w:start w:val="1"/>
+      <w:numFmt w:val="decimal"/>
+      <w:pStyle w:val="Heading2"/>
+      <w:lvlText w:val="%1.%2"/>
+      <w:lvlJc w:val="left"/>
+      <w:pPr>
+        <w:ind w:left="576" w:hanging="576"/>
+      </w:pPr>
+    </w:lvl>
+    <w:lvl w:ilvl="2">
+      <w:start w:val="1"/>
+      <w:numFmt w:val="decimal"/>
+      <w:pStyle w:val="Heading3"/>
+      <w:lvlText w:val="%1.%2.%3"/>
+      <w:lvlJc w:val="left"/>
+      <w:pPr>
+        <w:ind w:left="720" w:hanging="720"/>
+      </w:pPr>
+    </w:lvl>
+    <w:lvl w:ilvl="3">
+      <w:start w:val="1"/>
+      <w:numFmt w:val="decimal"/>
+      <w:pStyle w:val="Heading4"/>
+      <w:lvlText w:val="%1.%2.%3.%4"/>
+      <w:lvlJc w:val="left"/>
+      <w:pPr>
+        <w:ind w:left="864" w:hanging="864"/>
+      </w:pPr>
+    </w:lvl>
+    <w:lvl w:ilvl="4">
+      <w:start w:val="1"/>
+      <w:numFmt w:val="decimal"/>
+      <w:pStyle w:val="Heading5"/>
+      <w:lvlText w:val="%1.%2.%3.%4.%5"/>
+      <w:lvlJc w:val="left"/>
+      <w:pPr>
+        <w:ind w:left="1008" w:hanging="1008"/>
+      </w:pPr>
+    </w:lvl>
+    <w:lvl w:ilvl="5">
+      <w:start w:val="1"/>
+      <w:numFmt w:val="decimal"/>
+      <w:pStyle w:val="Heading6"/>
+      <w:lvlText w:val="%1.%2.%3.%4.%5.%6"/>
+      <w:lvlJc w:val="left"/>
+      <w:pPr>
+        <w:ind w:left="1152" w:hanging="1152"/>
+      </w:pPr>
+    </w:lvl>
+    <w:lvl w:ilvl="6">
+      <w:start w:val="1"/>
+      <w:numFmt w:val="decimal"/>
+      <w:pStyle w:val="Heading7"/>
+      <w:lvlText w:val="%1.%2.%3.%4.%5.%6.%7"/>
+      <w:lvlJc w:val="left"/>
+      <w:pPr>
+        <w:ind w:left="1296" w:hanging="1296"/>
+      </w:pPr>
+    </w:lvl>
+    <w:lvl w:ilvl="7">
+      <w:start w:val="1"/>
+      <w:numFmt w:val="decimal"/>
+      <w:pStyle w:val="Heading8"/>
+      <w:lvlText w:val="%1.%2.%3.%4.%5.%6.%7.%8"/>
+      <w:lvlJc w:val="left"/>
+      <w:pPr>
+        <w:ind w:left="1440" w:hanging="1440"/>
+      </w:pPr>
+    </w:lvl>
+    <w:lvl w:ilvl="8">
+      <w:start w:val="1"/>
+      <w:numFmt w:val="decimal"/>
+      <w:pStyle w:val="Heading9"/>
+      <w:lvlText w:val="%1.%2.%3.%4.%5.%6.%7.%8.%9"/>
+      <w:lvlJc w:val="left"/>
+      <w:pPr>
+        <w:ind w:left="1584" w:hanging="1584"/>
+      </w:pPr>
+    </w:lvl>
+  </w:abstractNum>
+  <w:num w:numId="1">
+    <w:abstractNumId w:val="1"/>
+  </w:num>
+  <w:num w:numId="2">
+    <w:abstractNumId w:val="0"/>
+  </w:num>
+</w:numbering>
 </file>
 
 <file path=word/styles.xml><?xml version="1.0" encoding="utf-8"?>
@@ -792,6 +1227,242 @@
     <w:qFormat/>
     <w:rsid w:val="00CC21F2"/>
   </w:style>
+  <w:style w:type="paragraph" w:styleId="Heading1">
+    <w:name w:val="heading 1"/>
+    <w:basedOn w:val="Normal"/>
+    <w:next w:val="Normal"/>
+    <w:link w:val="Heading1Char"/>
+    <w:uiPriority w:val="9"/>
+    <w:qFormat/>
+    <w:rsid w:val="00E0086F"/>
+    <w:pPr>
+      <w:keepNext/>
+      <w:keepLines/>
+      <w:numPr>
+        <w:numId w:val="1"/>
+      </w:numPr>
+      <w:spacing w:before="240" w:after="0"/>
+      <w:outlineLvl w:val="0"/>
+    </w:pPr>
+    <w:rPr>
+      <w:rFonts w:asciiTheme="majorHAnsi" w:eastAsiaTheme="majorEastAsia" w:hAnsiTheme="majorHAnsi" w:cstheme="majorBidi"/>
+      <w:color w:val="2F5496" w:themeColor="accent1" w:themeShade="BF"/>
+      <w:sz w:val="32"/>
+      <w:szCs w:val="32"/>
+    </w:rPr>
+  </w:style>
+  <w:style w:type="paragraph" w:styleId="Heading2">
+    <w:name w:val="heading 2"/>
+    <w:basedOn w:val="Normal"/>
+    <w:next w:val="Normal"/>
+    <w:link w:val="Heading2Char"/>
+    <w:uiPriority w:val="9"/>
+    <w:unhideWhenUsed/>
+    <w:qFormat/>
+    <w:rsid w:val="00E0086F"/>
+    <w:pPr>
+      <w:keepNext/>
+      <w:keepLines/>
+      <w:numPr>
+        <w:ilvl w:val="1"/>
+        <w:numId w:val="1"/>
+      </w:numPr>
+      <w:spacing w:before="40" w:after="0"/>
+      <w:outlineLvl w:val="1"/>
+    </w:pPr>
+    <w:rPr>
+      <w:rFonts w:asciiTheme="majorHAnsi" w:eastAsiaTheme="majorEastAsia" w:hAnsiTheme="majorHAnsi" w:cstheme="majorBidi"/>
+      <w:color w:val="2F5496" w:themeColor="accent1" w:themeShade="BF"/>
+      <w:sz w:val="26"/>
+      <w:szCs w:val="26"/>
+    </w:rPr>
+  </w:style>
+  <w:style w:type="paragraph" w:styleId="Heading3">
+    <w:name w:val="heading 3"/>
+    <w:basedOn w:val="Normal"/>
+    <w:next w:val="Normal"/>
+    <w:link w:val="Heading3Char"/>
+    <w:uiPriority w:val="9"/>
+    <w:unhideWhenUsed/>
+    <w:qFormat/>
+    <w:rsid w:val="00E0086F"/>
+    <w:pPr>
+      <w:keepNext/>
+      <w:keepLines/>
+      <w:numPr>
+        <w:ilvl w:val="2"/>
+        <w:numId w:val="1"/>
+      </w:numPr>
+      <w:spacing w:before="40" w:after="0"/>
+      <w:outlineLvl w:val="2"/>
+    </w:pPr>
+    <w:rPr>
+      <w:rFonts w:asciiTheme="majorHAnsi" w:eastAsiaTheme="majorEastAsia" w:hAnsiTheme="majorHAnsi" w:cstheme="majorBidi"/>
+      <w:color w:val="1F3763" w:themeColor="accent1" w:themeShade="7F"/>
+      <w:sz w:val="24"/>
+      <w:szCs w:val="24"/>
+    </w:rPr>
+  </w:style>
+  <w:style w:type="paragraph" w:styleId="Heading4">
+    <w:name w:val="heading 4"/>
+    <w:basedOn w:val="Normal"/>
+    <w:next w:val="Normal"/>
+    <w:link w:val="Heading4Char"/>
+    <w:uiPriority w:val="9"/>
+    <w:semiHidden/>
+    <w:unhideWhenUsed/>
+    <w:qFormat/>
+    <w:rsid w:val="00E0086F"/>
+    <w:pPr>
+      <w:keepNext/>
+      <w:keepLines/>
+      <w:numPr>
+        <w:ilvl w:val="3"/>
+        <w:numId w:val="1"/>
+      </w:numPr>
+      <w:spacing w:before="40" w:after="0"/>
+      <w:outlineLvl w:val="3"/>
+    </w:pPr>
+    <w:rPr>
+      <w:rFonts w:asciiTheme="majorHAnsi" w:eastAsiaTheme="majorEastAsia" w:hAnsiTheme="majorHAnsi" w:cstheme="majorBidi"/>
+      <w:i/>
+      <w:iCs/>
+      <w:color w:val="2F5496" w:themeColor="accent1" w:themeShade="BF"/>
+    </w:rPr>
+  </w:style>
+  <w:style w:type="paragraph" w:styleId="Heading5">
+    <w:name w:val="heading 5"/>
+    <w:basedOn w:val="Normal"/>
+    <w:next w:val="Normal"/>
+    <w:link w:val="Heading5Char"/>
+    <w:uiPriority w:val="9"/>
+    <w:semiHidden/>
+    <w:unhideWhenUsed/>
+    <w:qFormat/>
+    <w:rsid w:val="00E0086F"/>
+    <w:pPr>
+      <w:keepNext/>
+      <w:keepLines/>
+      <w:numPr>
+        <w:ilvl w:val="4"/>
+        <w:numId w:val="1"/>
+      </w:numPr>
+      <w:spacing w:before="40" w:after="0"/>
+      <w:outlineLvl w:val="4"/>
+    </w:pPr>
+    <w:rPr>
+      <w:rFonts w:asciiTheme="majorHAnsi" w:eastAsiaTheme="majorEastAsia" w:hAnsiTheme="majorHAnsi" w:cstheme="majorBidi"/>
+      <w:color w:val="2F5496" w:themeColor="accent1" w:themeShade="BF"/>
+    </w:rPr>
+  </w:style>
+  <w:style w:type="paragraph" w:styleId="Heading6">
+    <w:name w:val="heading 6"/>
+    <w:basedOn w:val="Normal"/>
+    <w:next w:val="Normal"/>
+    <w:link w:val="Heading6Char"/>
+    <w:uiPriority w:val="9"/>
+    <w:semiHidden/>
+    <w:unhideWhenUsed/>
+    <w:qFormat/>
+    <w:rsid w:val="00E0086F"/>
+    <w:pPr>
+      <w:keepNext/>
+      <w:keepLines/>
+      <w:numPr>
+        <w:ilvl w:val="5"/>
+        <w:numId w:val="1"/>
+      </w:numPr>
+      <w:spacing w:before="40" w:after="0"/>
+      <w:outlineLvl w:val="5"/>
+    </w:pPr>
+    <w:rPr>
+      <w:rFonts w:asciiTheme="majorHAnsi" w:eastAsiaTheme="majorEastAsia" w:hAnsiTheme="majorHAnsi" w:cstheme="majorBidi"/>
+      <w:color w:val="1F3763" w:themeColor="accent1" w:themeShade="7F"/>
+    </w:rPr>
+  </w:style>
+  <w:style w:type="paragraph" w:styleId="Heading7">
+    <w:name w:val="heading 7"/>
+    <w:basedOn w:val="Normal"/>
+    <w:next w:val="Normal"/>
+    <w:link w:val="Heading7Char"/>
+    <w:uiPriority w:val="9"/>
+    <w:semiHidden/>
+    <w:unhideWhenUsed/>
+    <w:qFormat/>
+    <w:rsid w:val="00E0086F"/>
+    <w:pPr>
+      <w:keepNext/>
+      <w:keepLines/>
+      <w:numPr>
+        <w:ilvl w:val="6"/>
+        <w:numId w:val="1"/>
+      </w:numPr>
+      <w:spacing w:before="40" w:after="0"/>
+      <w:outlineLvl w:val="6"/>
+    </w:pPr>
+    <w:rPr>
+      <w:rFonts w:asciiTheme="majorHAnsi" w:eastAsiaTheme="majorEastAsia" w:hAnsiTheme="majorHAnsi" w:cstheme="majorBidi"/>
+      <w:i/>
+      <w:iCs/>
+      <w:color w:val="1F3763" w:themeColor="accent1" w:themeShade="7F"/>
+    </w:rPr>
+  </w:style>
+  <w:style w:type="paragraph" w:styleId="Heading8">
+    <w:name w:val="heading 8"/>
+    <w:basedOn w:val="Normal"/>
+    <w:next w:val="Normal"/>
+    <w:link w:val="Heading8Char"/>
+    <w:uiPriority w:val="9"/>
+    <w:semiHidden/>
+    <w:unhideWhenUsed/>
+    <w:qFormat/>
+    <w:rsid w:val="00E0086F"/>
+    <w:pPr>
+      <w:keepNext/>
+      <w:keepLines/>
+      <w:numPr>
+        <w:ilvl w:val="7"/>
+        <w:numId w:val="1"/>
+      </w:numPr>
+      <w:spacing w:before="40" w:after="0"/>
+      <w:outlineLvl w:val="7"/>
+    </w:pPr>
+    <w:rPr>
+      <w:rFonts w:asciiTheme="majorHAnsi" w:eastAsiaTheme="majorEastAsia" w:hAnsiTheme="majorHAnsi" w:cstheme="majorBidi"/>
+      <w:color w:val="272727" w:themeColor="text1" w:themeTint="D8"/>
+      <w:sz w:val="21"/>
+      <w:szCs w:val="21"/>
+    </w:rPr>
+  </w:style>
+  <w:style w:type="paragraph" w:styleId="Heading9">
+    <w:name w:val="heading 9"/>
+    <w:basedOn w:val="Normal"/>
+    <w:next w:val="Normal"/>
+    <w:link w:val="Heading9Char"/>
+    <w:uiPriority w:val="9"/>
+    <w:semiHidden/>
+    <w:unhideWhenUsed/>
+    <w:qFormat/>
+    <w:rsid w:val="00E0086F"/>
+    <w:pPr>
+      <w:keepNext/>
+      <w:keepLines/>
+      <w:numPr>
+        <w:ilvl w:val="8"/>
+        <w:numId w:val="1"/>
+      </w:numPr>
+      <w:spacing w:before="40" w:after="0"/>
+      <w:outlineLvl w:val="8"/>
+    </w:pPr>
+    <w:rPr>
+      <w:rFonts w:asciiTheme="majorHAnsi" w:eastAsiaTheme="majorEastAsia" w:hAnsiTheme="majorHAnsi" w:cstheme="majorBidi"/>
+      <w:i/>
+      <w:iCs/>
+      <w:color w:val="272727" w:themeColor="text1" w:themeTint="D8"/>
+      <w:sz w:val="21"/>
+      <w:szCs w:val="21"/>
+    </w:rPr>
+  </w:style>
   <w:style w:type="character" w:default="1" w:styleId="DefaultParagraphFont">
     <w:name w:val="Default Paragraph Font"/>
     <w:uiPriority w:val="1"/>
@@ -818,6 +1489,127 @@
     <w:uiPriority w:val="99"/>
     <w:semiHidden/>
     <w:unhideWhenUsed/>
+  </w:style>
+  <w:style w:type="character" w:customStyle="1" w:styleId="Heading1Char">
+    <w:name w:val="Heading 1 Char"/>
+    <w:basedOn w:val="DefaultParagraphFont"/>
+    <w:link w:val="Heading1"/>
+    <w:uiPriority w:val="9"/>
+    <w:rsid w:val="00E0086F"/>
+    <w:rPr>
+      <w:rFonts w:asciiTheme="majorHAnsi" w:eastAsiaTheme="majorEastAsia" w:hAnsiTheme="majorHAnsi" w:cstheme="majorBidi"/>
+      <w:color w:val="2F5496" w:themeColor="accent1" w:themeShade="BF"/>
+      <w:sz w:val="32"/>
+      <w:szCs w:val="32"/>
+    </w:rPr>
+  </w:style>
+  <w:style w:type="character" w:customStyle="1" w:styleId="Heading2Char">
+    <w:name w:val="Heading 2 Char"/>
+    <w:basedOn w:val="DefaultParagraphFont"/>
+    <w:link w:val="Heading2"/>
+    <w:uiPriority w:val="9"/>
+    <w:rsid w:val="00E0086F"/>
+    <w:rPr>
+      <w:rFonts w:asciiTheme="majorHAnsi" w:eastAsiaTheme="majorEastAsia" w:hAnsiTheme="majorHAnsi" w:cstheme="majorBidi"/>
+      <w:color w:val="2F5496" w:themeColor="accent1" w:themeShade="BF"/>
+      <w:sz w:val="26"/>
+      <w:szCs w:val="26"/>
+    </w:rPr>
+  </w:style>
+  <w:style w:type="character" w:customStyle="1" w:styleId="Heading3Char">
+    <w:name w:val="Heading 3 Char"/>
+    <w:basedOn w:val="DefaultParagraphFont"/>
+    <w:link w:val="Heading3"/>
+    <w:uiPriority w:val="9"/>
+    <w:rsid w:val="00E0086F"/>
+    <w:rPr>
+      <w:rFonts w:asciiTheme="majorHAnsi" w:eastAsiaTheme="majorEastAsia" w:hAnsiTheme="majorHAnsi" w:cstheme="majorBidi"/>
+      <w:color w:val="1F3763" w:themeColor="accent1" w:themeShade="7F"/>
+      <w:sz w:val="24"/>
+      <w:szCs w:val="24"/>
+    </w:rPr>
+  </w:style>
+  <w:style w:type="character" w:customStyle="1" w:styleId="Heading4Char">
+    <w:name w:val="Heading 4 Char"/>
+    <w:basedOn w:val="DefaultParagraphFont"/>
+    <w:link w:val="Heading4"/>
+    <w:uiPriority w:val="9"/>
+    <w:semiHidden/>
+    <w:rsid w:val="00E0086F"/>
+    <w:rPr>
+      <w:rFonts w:asciiTheme="majorHAnsi" w:eastAsiaTheme="majorEastAsia" w:hAnsiTheme="majorHAnsi" w:cstheme="majorBidi"/>
+      <w:i/>
+      <w:iCs/>
+      <w:color w:val="2F5496" w:themeColor="accent1" w:themeShade="BF"/>
+    </w:rPr>
+  </w:style>
+  <w:style w:type="character" w:customStyle="1" w:styleId="Heading5Char">
+    <w:name w:val="Heading 5 Char"/>
+    <w:basedOn w:val="DefaultParagraphFont"/>
+    <w:link w:val="Heading5"/>
+    <w:uiPriority w:val="9"/>
+    <w:semiHidden/>
+    <w:rsid w:val="00E0086F"/>
+    <w:rPr>
+      <w:rFonts w:asciiTheme="majorHAnsi" w:eastAsiaTheme="majorEastAsia" w:hAnsiTheme="majorHAnsi" w:cstheme="majorBidi"/>
+      <w:color w:val="2F5496" w:themeColor="accent1" w:themeShade="BF"/>
+    </w:rPr>
+  </w:style>
+  <w:style w:type="character" w:customStyle="1" w:styleId="Heading6Char">
+    <w:name w:val="Heading 6 Char"/>
+    <w:basedOn w:val="DefaultParagraphFont"/>
+    <w:link w:val="Heading6"/>
+    <w:uiPriority w:val="9"/>
+    <w:semiHidden/>
+    <w:rsid w:val="00E0086F"/>
+    <w:rPr>
+      <w:rFonts w:asciiTheme="majorHAnsi" w:eastAsiaTheme="majorEastAsia" w:hAnsiTheme="majorHAnsi" w:cstheme="majorBidi"/>
+      <w:color w:val="1F3763" w:themeColor="accent1" w:themeShade="7F"/>
+    </w:rPr>
+  </w:style>
+  <w:style w:type="character" w:customStyle="1" w:styleId="Heading7Char">
+    <w:name w:val="Heading 7 Char"/>
+    <w:basedOn w:val="DefaultParagraphFont"/>
+    <w:link w:val="Heading7"/>
+    <w:uiPriority w:val="9"/>
+    <w:semiHidden/>
+    <w:rsid w:val="00E0086F"/>
+    <w:rPr>
+      <w:rFonts w:asciiTheme="majorHAnsi" w:eastAsiaTheme="majorEastAsia" w:hAnsiTheme="majorHAnsi" w:cstheme="majorBidi"/>
+      <w:i/>
+      <w:iCs/>
+      <w:color w:val="1F3763" w:themeColor="accent1" w:themeShade="7F"/>
+    </w:rPr>
+  </w:style>
+  <w:style w:type="character" w:customStyle="1" w:styleId="Heading8Char">
+    <w:name w:val="Heading 8 Char"/>
+    <w:basedOn w:val="DefaultParagraphFont"/>
+    <w:link w:val="Heading8"/>
+    <w:uiPriority w:val="9"/>
+    <w:semiHidden/>
+    <w:rsid w:val="00E0086F"/>
+    <w:rPr>
+      <w:rFonts w:asciiTheme="majorHAnsi" w:eastAsiaTheme="majorEastAsia" w:hAnsiTheme="majorHAnsi" w:cstheme="majorBidi"/>
+      <w:color w:val="272727" w:themeColor="text1" w:themeTint="D8"/>
+      <w:sz w:val="21"/>
+      <w:szCs w:val="21"/>
+    </w:rPr>
+  </w:style>
+  <w:style w:type="character" w:customStyle="1" w:styleId="Heading9Char">
+    <w:name w:val="Heading 9 Char"/>
+    <w:basedOn w:val="DefaultParagraphFont"/>
+    <w:link w:val="Heading9"/>
+    <w:uiPriority w:val="9"/>
+    <w:semiHidden/>
+    <w:rsid w:val="00E0086F"/>
+    <w:rPr>
+      <w:rFonts w:asciiTheme="majorHAnsi" w:eastAsiaTheme="majorEastAsia" w:hAnsiTheme="majorHAnsi" w:cstheme="majorBidi"/>
+      <w:i/>
+      <w:iCs/>
+      <w:color w:val="272727" w:themeColor="text1" w:themeTint="D8"/>
+      <w:sz w:val="21"/>
+      <w:szCs w:val="21"/>
+    </w:rPr>
   </w:style>
 </w:styles>
 </file>

</xml_diff>